<commit_message>
còn chức năng 3.2 là xong
</commit_message>
<xml_diff>
--- a/QuanLyCuocDT.docx
+++ b/QuanLyCuocDT.docx
@@ -157,6 +157,12 @@
         </w:rPr>
         <w:t>Khi đến ngày quy định hàng tháng, trung tâm sẽ tính cước và gửi hóa đơn tính cứơc cho khách hàng đã đăng ký sử dụng, bằng cả hai phương tiện: thư báo bình thường và thư điện tử qua địa chỉ email.</w:t>
       </w:r>
+      <w:r>
+        <w:rPr>
+          <w:rFonts w:ascii="Arial" w:hAnsi="Arial" w:cs="Arial"/>
+        </w:rPr>
+        <w:t xml:space="preserve"> - </w:t>
+      </w:r>
     </w:p>
     <w:p>
       <w:pPr>
@@ -187,6 +193,13 @@
         </w:rPr>
         <w:t>Chức năng 3.1</w:t>
       </w:r>
+      <w:r>
+        <w:rPr>
+          <w:rFonts w:ascii="Arial" w:hAnsi="Arial" w:cs="Arial"/>
+          <w:b/>
+        </w:rPr>
+        <w:t xml:space="preserve"> - DONE</w:t>
+      </w:r>
     </w:p>
     <w:p>
       <w:pPr>
@@ -226,167 +239,173 @@
           <w:rFonts w:ascii="Arial" w:hAnsi="Arial" w:cs="Arial"/>
         </w:rPr>
         <w:tab/>
-        <w:t>= 50000 + 200* (phút trc 23h) + 150* (phút trước 7h)</w:t>
-      </w:r>
-    </w:p>
-    <w:p>
-      <w:pPr>
-        <w:jc w:val="both"/>
-        <w:rPr>
-          <w:rFonts w:ascii="Arial" w:hAnsi="Arial" w:cs="Arial"/>
-        </w:rPr>
-      </w:pPr>
-      <w:r>
-        <w:rPr>
-          <w:rFonts w:ascii="Arial" w:hAnsi="Arial" w:cs="Arial"/>
-        </w:rPr>
-        <w:t>Cước thuê bao hàng tháng : 50 000 VNĐ</w:t>
-      </w:r>
-    </w:p>
-    <w:p>
-      <w:pPr>
-        <w:jc w:val="both"/>
-        <w:rPr>
-          <w:rFonts w:ascii="Arial" w:hAnsi="Arial" w:cs="Arial"/>
-        </w:rPr>
-      </w:pPr>
-      <w:r>
-        <w:rPr>
-          <w:rFonts w:ascii="Arial" w:hAnsi="Arial" w:cs="Arial"/>
-        </w:rPr>
-        <w:t>Giá cước được chia theo thời gian như sau:</w:t>
-      </w:r>
-    </w:p>
-    <w:p>
-      <w:pPr>
-        <w:jc w:val="both"/>
-        <w:rPr>
-          <w:rFonts w:ascii="Arial" w:hAnsi="Arial" w:cs="Arial"/>
-        </w:rPr>
-      </w:pPr>
-      <w:r>
-        <w:rPr>
-          <w:rFonts w:ascii="Arial" w:hAnsi="Arial" w:cs="Arial"/>
-        </w:rPr>
-        <w:t>+ Từ sau 7h đến 23h trong ngày: giá cước 200đ/phút.</w:t>
-      </w:r>
-    </w:p>
-    <w:p>
-      <w:pPr>
-        <w:jc w:val="both"/>
-        <w:rPr>
-          <w:rFonts w:ascii="Arial" w:hAnsi="Arial" w:cs="Arial"/>
-        </w:rPr>
-      </w:pPr>
-      <w:r>
-        <w:rPr>
-          <w:rFonts w:ascii="Arial" w:hAnsi="Arial" w:cs="Arial"/>
-        </w:rPr>
-        <w:t>+ Từ sau 23h đến 7h sáng hôm sau: giá cứơc 150đ/phút.</w:t>
-      </w:r>
-    </w:p>
-    <w:p>
-      <w:pPr>
-        <w:jc w:val="both"/>
-        <w:rPr>
-          <w:rFonts w:ascii="Arial" w:hAnsi="Arial" w:cs="Arial"/>
-        </w:rPr>
-      </w:pPr>
-      <w:r>
-        <w:rPr>
-          <w:rFonts w:ascii="Arial" w:hAnsi="Arial" w:cs="Arial"/>
-        </w:rPr>
-        <w:t>+ Số phút được import từ file log có format như sau:</w:t>
-      </w:r>
-    </w:p>
-    <w:p>
-      <w:pPr>
-        <w:jc w:val="both"/>
-        <w:rPr>
-          <w:rFonts w:ascii="Courier New" w:hAnsi="Courier New" w:cs="Courier New"/>
-        </w:rPr>
-      </w:pPr>
-      <w:r>
-        <w:rPr>
-          <w:rFonts w:ascii="Courier New" w:hAnsi="Courier New" w:cs="Courier New"/>
-        </w:rPr>
-        <w:t>IDSIM</w:t>
-      </w:r>
-      <w:r>
-        <w:rPr>
-          <w:rFonts w:ascii="Courier New" w:hAnsi="Courier New" w:cs="Courier New"/>
-        </w:rPr>
-        <w:tab/>
-      </w:r>
-      <w:r>
-        <w:rPr>
-          <w:rFonts w:ascii="Courier New" w:hAnsi="Courier New" w:cs="Courier New"/>
-        </w:rPr>
-        <w:tab/>
-      </w:r>
-      <w:r>
-        <w:rPr>
-          <w:rFonts w:ascii="Courier New" w:hAnsi="Courier New" w:cs="Courier New"/>
-        </w:rPr>
-        <w:t>TGBD</w:t>
-      </w:r>
-      <w:r>
-        <w:rPr>
-          <w:rFonts w:ascii="Courier New" w:hAnsi="Courier New" w:cs="Courier New"/>
-        </w:rPr>
-        <w:tab/>
-      </w:r>
-      <w:r>
-        <w:rPr>
-          <w:rFonts w:ascii="Courier New" w:hAnsi="Courier New" w:cs="Courier New"/>
-        </w:rPr>
-        <w:tab/>
-      </w:r>
-      <w:r>
-        <w:rPr>
-          <w:rFonts w:ascii="Courier New" w:hAnsi="Courier New" w:cs="Courier New"/>
-        </w:rPr>
-        <w:t>TGKT</w:t>
-      </w:r>
-    </w:p>
-    <w:p>
-      <w:pPr>
-        <w:jc w:val="both"/>
-        <w:rPr>
-          <w:rFonts w:ascii="Arial" w:hAnsi="Arial" w:cs="Arial"/>
-        </w:rPr>
-      </w:pPr>
-      <w:r>
-        <w:rPr>
-          <w:rFonts w:ascii="Arial" w:hAnsi="Arial" w:cs="Arial"/>
-        </w:rPr>
-        <w:t>(mỗi dòng ứng với 1 lần sử dụng điện thoại của 1 SIM; cột cách nhau bằng kí tự Tab)</w:t>
-      </w:r>
-    </w:p>
-    <w:p>
-      <w:pPr>
-        <w:jc w:val="both"/>
-        <w:rPr>
-          <w:rFonts w:ascii="Arial" w:hAnsi="Arial" w:cs="Arial"/>
-          <w:b/>
-        </w:rPr>
-      </w:pPr>
-      <w:r>
-        <w:rPr>
-          <w:rFonts w:ascii="Arial" w:hAnsi="Arial" w:cs="Arial"/>
-          <w:b/>
-        </w:rPr>
-        <w:t>Chứ</w:t>
-      </w:r>
-      <w:r>
-        <w:rPr>
-          <w:rFonts w:ascii="Arial" w:hAnsi="Arial" w:cs="Arial"/>
-          <w:b/>
-        </w:rPr>
-        <w:t>c năng 3.2</w:t>
+        <w:t>= 50000 + 200* (phút t</w:t>
       </w:r>
       <w:bookmarkStart w:id="0" w:name="_GoBack"/>
       <w:bookmarkEnd w:id="0"/>
+      <w:r>
+        <w:rPr>
+          <w:rFonts w:ascii="Arial" w:hAnsi="Arial" w:cs="Arial"/>
+        </w:rPr>
+        <w:t>rc 23h) + 150* (phút trước 7h)</w:t>
+      </w:r>
+    </w:p>
+    <w:p>
+      <w:pPr>
+        <w:jc w:val="both"/>
+        <w:rPr>
+          <w:rFonts w:ascii="Arial" w:hAnsi="Arial" w:cs="Arial"/>
+        </w:rPr>
+      </w:pPr>
+      <w:r>
+        <w:rPr>
+          <w:rFonts w:ascii="Arial" w:hAnsi="Arial" w:cs="Arial"/>
+        </w:rPr>
+        <w:t>Cước thuê bao hàng tháng : 50 000 VNĐ</w:t>
+      </w:r>
+    </w:p>
+    <w:p>
+      <w:pPr>
+        <w:jc w:val="both"/>
+        <w:rPr>
+          <w:rFonts w:ascii="Arial" w:hAnsi="Arial" w:cs="Arial"/>
+        </w:rPr>
+      </w:pPr>
+      <w:r>
+        <w:rPr>
+          <w:rFonts w:ascii="Arial" w:hAnsi="Arial" w:cs="Arial"/>
+        </w:rPr>
+        <w:t>Giá cước được chia theo thời gian như sau:</w:t>
+      </w:r>
+    </w:p>
+    <w:p>
+      <w:pPr>
+        <w:jc w:val="both"/>
+        <w:rPr>
+          <w:rFonts w:ascii="Arial" w:hAnsi="Arial" w:cs="Arial"/>
+        </w:rPr>
+      </w:pPr>
+      <w:r>
+        <w:rPr>
+          <w:rFonts w:ascii="Arial" w:hAnsi="Arial" w:cs="Arial"/>
+        </w:rPr>
+        <w:t>+ Từ sau 7h đến 23h trong ngày: giá cước 200đ/phút.</w:t>
+      </w:r>
+    </w:p>
+    <w:p>
+      <w:pPr>
+        <w:jc w:val="both"/>
+        <w:rPr>
+          <w:rFonts w:ascii="Arial" w:hAnsi="Arial" w:cs="Arial"/>
+        </w:rPr>
+      </w:pPr>
+      <w:r>
+        <w:rPr>
+          <w:rFonts w:ascii="Arial" w:hAnsi="Arial" w:cs="Arial"/>
+        </w:rPr>
+        <w:t>+ Từ sau 23h đến 7h sáng hôm sau: giá cứơc 150đ/phút.</w:t>
+      </w:r>
+    </w:p>
+    <w:p>
+      <w:pPr>
+        <w:jc w:val="both"/>
+        <w:rPr>
+          <w:rFonts w:ascii="Arial" w:hAnsi="Arial" w:cs="Arial"/>
+        </w:rPr>
+      </w:pPr>
+      <w:r>
+        <w:rPr>
+          <w:rFonts w:ascii="Arial" w:hAnsi="Arial" w:cs="Arial"/>
+        </w:rPr>
+        <w:t>+ Số phút được import từ file log có format như sau:</w:t>
+      </w:r>
+    </w:p>
+    <w:p>
+      <w:pPr>
+        <w:jc w:val="both"/>
+        <w:rPr>
+          <w:rFonts w:ascii="Courier New" w:hAnsi="Courier New" w:cs="Courier New"/>
+        </w:rPr>
+      </w:pPr>
+      <w:r>
+        <w:rPr>
+          <w:rFonts w:ascii="Courier New" w:hAnsi="Courier New" w:cs="Courier New"/>
+        </w:rPr>
+        <w:t>IDSIM</w:t>
+      </w:r>
+      <w:r>
+        <w:rPr>
+          <w:rFonts w:ascii="Courier New" w:hAnsi="Courier New" w:cs="Courier New"/>
+        </w:rPr>
+        <w:tab/>
+      </w:r>
+      <w:r>
+        <w:rPr>
+          <w:rFonts w:ascii="Courier New" w:hAnsi="Courier New" w:cs="Courier New"/>
+        </w:rPr>
+        <w:tab/>
+      </w:r>
+      <w:r>
+        <w:rPr>
+          <w:rFonts w:ascii="Courier New" w:hAnsi="Courier New" w:cs="Courier New"/>
+        </w:rPr>
+        <w:t>TGBD</w:t>
+      </w:r>
+      <w:r>
+        <w:rPr>
+          <w:rFonts w:ascii="Courier New" w:hAnsi="Courier New" w:cs="Courier New"/>
+        </w:rPr>
+        <w:tab/>
+      </w:r>
+      <w:r>
+        <w:rPr>
+          <w:rFonts w:ascii="Courier New" w:hAnsi="Courier New" w:cs="Courier New"/>
+        </w:rPr>
+        <w:tab/>
+      </w:r>
+      <w:r>
+        <w:rPr>
+          <w:rFonts w:ascii="Courier New" w:hAnsi="Courier New" w:cs="Courier New"/>
+        </w:rPr>
+        <w:t>TGKT</w:t>
+      </w:r>
+    </w:p>
+    <w:p>
+      <w:pPr>
+        <w:jc w:val="both"/>
+        <w:rPr>
+          <w:rFonts w:ascii="Arial" w:hAnsi="Arial" w:cs="Arial"/>
+        </w:rPr>
+      </w:pPr>
+      <w:r>
+        <w:rPr>
+          <w:rFonts w:ascii="Arial" w:hAnsi="Arial" w:cs="Arial"/>
+        </w:rPr>
+        <w:t>(mỗi dòng ứng với 1 lần sử dụng điện thoại của 1 SIM; cột cách nhau bằng kí tự Tab)</w:t>
+      </w:r>
+    </w:p>
+    <w:p>
+      <w:pPr>
+        <w:jc w:val="both"/>
+        <w:rPr>
+          <w:rFonts w:ascii="Arial" w:hAnsi="Arial" w:cs="Arial"/>
+          <w:b/>
+        </w:rPr>
+      </w:pPr>
+      <w:r>
+        <w:rPr>
+          <w:rFonts w:ascii="Arial" w:hAnsi="Arial" w:cs="Arial"/>
+          <w:b/>
+        </w:rPr>
+        <w:t>Chứ</w:t>
+      </w:r>
+      <w:r>
+        <w:rPr>
+          <w:rFonts w:ascii="Arial" w:hAnsi="Arial" w:cs="Arial"/>
+          <w:b/>
+        </w:rPr>
+        <w:t>c năng 3.2</w:t>
+      </w:r>
     </w:p>
     <w:p>
       <w:pPr>

</xml_diff>